<commit_message>
uitwerking feedback tot de requirements
</commit_message>
<xml_diff>
--- a/requirements/uitwerking feedback.docx
+++ b/requirements/uitwerking feedback.docx
@@ -6,6 +6,328 @@
       <w:r>
         <w:t xml:space="preserve">Uitwerking feedback: </w:t>
       </w:r>
+    </w:p>
+    <w:p/>
+    <w:p>
+      <w:proofErr w:type="spellStart"/>
+      <w:r>
+        <w:t>Elicitatieproces</w:t>
+      </w:r>
+      <w:proofErr w:type="spellEnd"/>
+      <w:r>
+        <w:t xml:space="preserve">: </w:t>
+      </w:r>
+    </w:p>
+    <w:p>
+      <w:pPr>
+        <w:rPr>
+          <w:rFonts w:ascii="Arial" w:hAnsi="Arial" w:cs="Arial"/>
+          <w:color w:val="000000"/>
+        </w:rPr>
+      </w:pPr>
+      <w:r>
+        <w:rPr>
+          <w:rFonts w:ascii="Arial" w:hAnsi="Arial" w:cs="Arial"/>
+          <w:color w:val="000000"/>
+        </w:rPr>
+        <w:t xml:space="preserve">We hebben vragen voorbereid en een interview gehouden met groep 1. Tijdens het interview kwamen meer vragen naar boven. Op basis van de antwoorden op de vragen hebben we een concept </w:t>
+      </w:r>
+      <w:proofErr w:type="spellStart"/>
+      <w:r>
+        <w:rPr>
+          <w:rFonts w:ascii="Arial" w:hAnsi="Arial" w:cs="Arial"/>
+          <w:color w:val="000000"/>
+        </w:rPr>
+        <w:t>requirements</w:t>
+      </w:r>
+      <w:proofErr w:type="spellEnd"/>
+      <w:r>
+        <w:rPr>
+          <w:rFonts w:ascii="Arial" w:hAnsi="Arial" w:cs="Arial"/>
+          <w:color w:val="000000"/>
+        </w:rPr>
+        <w:t xml:space="preserve"> document opgesteld. In eerste instantie hadden wij de rollen cliënt-ontwikkelaars omgedraaid. Om die reden hebben wij dit </w:t>
+      </w:r>
+      <w:proofErr w:type="spellStart"/>
+      <w:r>
+        <w:rPr>
+          <w:rFonts w:ascii="Arial" w:hAnsi="Arial" w:cs="Arial"/>
+          <w:color w:val="000000"/>
+        </w:rPr>
+        <w:t>requirements</w:t>
+      </w:r>
+      <w:proofErr w:type="spellEnd"/>
+      <w:r>
+        <w:rPr>
+          <w:rFonts w:ascii="Arial" w:hAnsi="Arial" w:cs="Arial"/>
+          <w:color w:val="000000"/>
+        </w:rPr>
+        <w:t xml:space="preserve">-document verder laten beoordelen door groep 13, zoals de bedoeling was. Groep 13 hebben bovendien nog een aantal </w:t>
+      </w:r>
+      <w:proofErr w:type="spellStart"/>
+      <w:r>
+        <w:rPr>
+          <w:rFonts w:ascii="Arial" w:hAnsi="Arial" w:cs="Arial"/>
+          <w:color w:val="000000"/>
+        </w:rPr>
+        <w:t>requirements</w:t>
+      </w:r>
+      <w:proofErr w:type="spellEnd"/>
+      <w:r>
+        <w:rPr>
+          <w:rFonts w:ascii="Arial" w:hAnsi="Arial" w:cs="Arial"/>
+          <w:color w:val="000000"/>
+        </w:rPr>
+        <w:t xml:space="preserve"> extra aangedragen of wilde bestaande </w:t>
+      </w:r>
+      <w:proofErr w:type="spellStart"/>
+      <w:r>
+        <w:rPr>
+          <w:rFonts w:ascii="Arial" w:hAnsi="Arial" w:cs="Arial"/>
+          <w:color w:val="000000"/>
+        </w:rPr>
+        <w:t>requirements</w:t>
+      </w:r>
+      <w:proofErr w:type="spellEnd"/>
+      <w:r>
+        <w:rPr>
+          <w:rFonts w:ascii="Arial" w:hAnsi="Arial" w:cs="Arial"/>
+          <w:color w:val="000000"/>
+        </w:rPr>
+        <w:t xml:space="preserve"> wat omvormen naar hun visie op Carpool4Uni. Na de beoordeling van groep 13 op ons </w:t>
+      </w:r>
+      <w:proofErr w:type="spellStart"/>
+      <w:r>
+        <w:rPr>
+          <w:rFonts w:ascii="Arial" w:hAnsi="Arial" w:cs="Arial"/>
+          <w:color w:val="000000"/>
+        </w:rPr>
+        <w:t>requirements</w:t>
+      </w:r>
+      <w:proofErr w:type="spellEnd"/>
+      <w:r>
+        <w:rPr>
+          <w:rFonts w:ascii="Arial" w:hAnsi="Arial" w:cs="Arial"/>
+          <w:color w:val="000000"/>
+        </w:rPr>
+        <w:t xml:space="preserve"> document hebben wij nog een aantal punten aangepast, waarvan wij toch niet helemaal goed hadden begrepen hoe zij het wilden.</w:t>
+      </w:r>
+    </w:p>
+    <w:p/>
+    <w:p>
+      <w:r>
+        <w:t xml:space="preserve">Inleiding: </w:t>
+      </w:r>
+    </w:p>
+    <w:p>
+      <w:pPr>
+        <w:rPr>
+          <w:rFonts w:ascii="Arial" w:hAnsi="Arial" w:cs="Arial"/>
+          <w:color w:val="000000"/>
+        </w:rPr>
+      </w:pPr>
+      <w:r>
+        <w:rPr>
+          <w:rFonts w:ascii="Arial" w:hAnsi="Arial" w:cs="Arial"/>
+          <w:color w:val="000000"/>
+        </w:rPr>
+        <w:t>Het systeem zal bestaan uit een webapplicatie dat mensen helpt met het carpoolen. De webapplicatie laat studenten/docenten en medewerkers op een goedkope en meer milieuvriendelijke manier reizen naar de universiteit.</w:t>
+      </w:r>
+    </w:p>
+    <w:p/>
+    <w:p>
+      <w:r>
+        <w:t xml:space="preserve">Project issues: </w:t>
+      </w:r>
+    </w:p>
+    <w:p>
+      <w:pPr>
+        <w:pStyle w:val="Normaalweb"/>
+        <w:spacing w:before="0" w:beforeAutospacing="0" w:after="240" w:afterAutospacing="0"/>
+      </w:pPr>
+      <w:r>
+        <w:rPr>
+          <w:rFonts w:ascii="Arial" w:hAnsi="Arial" w:cs="Arial"/>
+          <w:color w:val="000000"/>
+          <w:sz w:val="22"/>
+          <w:szCs w:val="22"/>
+        </w:rPr>
+        <w:t>Het project zal uiterlijk op 8 november afgerond zijn. Wij kunnen hiervoor 8 uur per week per persoon aan werken wat uitkomt op een totaal van 288 uur. We zullen zo veel mogelijk gebruik maken van het materiaal dat aangeleverd wordt bij de module om hiermee tijd te kunnen besparen.</w:t>
+      </w:r>
+      <w:r>
+        <w:rPr>
+          <w:rFonts w:ascii="Arial" w:hAnsi="Arial" w:cs="Arial"/>
+          <w:color w:val="000000"/>
+          <w:sz w:val="22"/>
+          <w:szCs w:val="22"/>
+        </w:rPr>
+        <w:t xml:space="preserve"> We zullen zo’n 1 á 2 keer per week een overlegmoment hebben met de cliënt om bepaalde zaken te overleggen.</w:t>
+      </w:r>
+      <w:r>
+        <w:rPr>
+          <w:rFonts w:ascii="Arial" w:hAnsi="Arial" w:cs="Arial"/>
+          <w:color w:val="000000"/>
+          <w:sz w:val="22"/>
+          <w:szCs w:val="22"/>
+        </w:rPr>
+        <w:t xml:space="preserve"> Verder is er geen budget om overige software/middelen aan te schaffen. Uiteraard wordt de klant </w:t>
+      </w:r>
+      <w:proofErr w:type="spellStart"/>
+      <w:r>
+        <w:rPr>
+          <w:rFonts w:ascii="Arial" w:hAnsi="Arial" w:cs="Arial"/>
+          <w:color w:val="000000"/>
+          <w:sz w:val="22"/>
+          <w:szCs w:val="22"/>
+        </w:rPr>
+        <w:t>nauwbetrokken</w:t>
+      </w:r>
+      <w:proofErr w:type="spellEnd"/>
+      <w:r>
+        <w:rPr>
+          <w:rFonts w:ascii="Arial" w:hAnsi="Arial" w:cs="Arial"/>
+          <w:color w:val="000000"/>
+          <w:sz w:val="22"/>
+          <w:szCs w:val="22"/>
+        </w:rPr>
+        <w:t xml:space="preserve"> bij het opstellen van de </w:t>
+      </w:r>
+      <w:proofErr w:type="spellStart"/>
+      <w:r>
+        <w:rPr>
+          <w:rFonts w:ascii="Arial" w:hAnsi="Arial" w:cs="Arial"/>
+          <w:color w:val="000000"/>
+          <w:sz w:val="22"/>
+          <w:szCs w:val="22"/>
+        </w:rPr>
+        <w:t>requirements</w:t>
+      </w:r>
+      <w:proofErr w:type="spellEnd"/>
+      <w:r>
+        <w:rPr>
+          <w:rFonts w:ascii="Arial" w:hAnsi="Arial" w:cs="Arial"/>
+          <w:color w:val="000000"/>
+          <w:sz w:val="22"/>
+          <w:szCs w:val="22"/>
+        </w:rPr>
+        <w:t xml:space="preserve"> en later in de ontwikkeling bij het testen.</w:t>
+      </w:r>
+    </w:p>
+    <w:p/>
+    <w:p>
+      <w:r>
+        <w:t xml:space="preserve">Randvoorwaarden: </w:t>
+      </w:r>
+    </w:p>
+    <w:p>
+      <w:pPr>
+        <w:numPr>
+          <w:ilvl w:val="0"/>
+          <w:numId w:val="1"/>
+        </w:numPr>
+        <w:spacing w:after="0" w:line="240" w:lineRule="auto"/>
+        <w:ind w:left="600"/>
+        <w:textAlignment w:val="baseline"/>
+        <w:rPr>
+          <w:rFonts w:ascii="Arial" w:eastAsia="Times New Roman" w:hAnsi="Arial" w:cs="Arial"/>
+          <w:color w:val="000000"/>
+          <w:lang w:eastAsia="nl-NL"/>
+        </w:rPr>
+      </w:pPr>
+      <w:r>
+        <w:rPr>
+          <w:rFonts w:ascii="Arial" w:eastAsia="Times New Roman" w:hAnsi="Arial" w:cs="Arial"/>
+          <w:color w:val="000000"/>
+          <w:lang w:eastAsia="nl-NL"/>
+        </w:rPr>
+        <w:t>Het systeem wordt uitgeoefend als een webapplicatie.</w:t>
+      </w:r>
+    </w:p>
+    <w:p>
+      <w:pPr>
+        <w:numPr>
+          <w:ilvl w:val="0"/>
+          <w:numId w:val="1"/>
+        </w:numPr>
+        <w:spacing w:after="0" w:line="240" w:lineRule="auto"/>
+        <w:ind w:left="600"/>
+        <w:textAlignment w:val="baseline"/>
+        <w:rPr>
+          <w:rFonts w:ascii="Arial" w:eastAsia="Times New Roman" w:hAnsi="Arial" w:cs="Arial"/>
+          <w:color w:val="000000"/>
+          <w:lang w:eastAsia="nl-NL"/>
+        </w:rPr>
+      </w:pPr>
+      <w:r>
+        <w:rPr>
+          <w:rFonts w:ascii="Arial" w:eastAsia="Times New Roman" w:hAnsi="Arial" w:cs="Arial"/>
+          <w:color w:val="000000"/>
+          <w:lang w:eastAsia="nl-NL"/>
+        </w:rPr>
+        <w:t xml:space="preserve">De </w:t>
+      </w:r>
+      <w:proofErr w:type="spellStart"/>
+      <w:r>
+        <w:rPr>
+          <w:rFonts w:ascii="Arial" w:eastAsia="Times New Roman" w:hAnsi="Arial" w:cs="Arial"/>
+          <w:color w:val="000000"/>
+          <w:lang w:eastAsia="nl-NL"/>
+        </w:rPr>
+        <w:t>web-app</w:t>
+      </w:r>
+      <w:proofErr w:type="spellEnd"/>
+      <w:r>
+        <w:rPr>
+          <w:rFonts w:ascii="Arial" w:eastAsia="Times New Roman" w:hAnsi="Arial" w:cs="Arial"/>
+          <w:color w:val="000000"/>
+          <w:lang w:eastAsia="nl-NL"/>
+        </w:rPr>
+        <w:t xml:space="preserve"> laat mensen in contact komen om te carpoolen van en naar de universiteit.</w:t>
+      </w:r>
+    </w:p>
+    <w:p>
+      <w:pPr>
+        <w:numPr>
+          <w:ilvl w:val="0"/>
+          <w:numId w:val="1"/>
+        </w:numPr>
+        <w:spacing w:after="0" w:line="240" w:lineRule="auto"/>
+        <w:ind w:left="600"/>
+        <w:textAlignment w:val="baseline"/>
+        <w:rPr>
+          <w:rFonts w:ascii="Arial" w:eastAsia="Times New Roman" w:hAnsi="Arial" w:cs="Arial"/>
+          <w:color w:val="000000"/>
+          <w:lang w:eastAsia="nl-NL"/>
+        </w:rPr>
+      </w:pPr>
+      <w:r>
+        <w:rPr>
+          <w:rFonts w:ascii="Arial" w:eastAsia="Times New Roman" w:hAnsi="Arial" w:cs="Arial"/>
+          <w:color w:val="000000"/>
+          <w:lang w:eastAsia="nl-NL"/>
+        </w:rPr>
+        <w:t xml:space="preserve">De </w:t>
+      </w:r>
+      <w:proofErr w:type="spellStart"/>
+      <w:r>
+        <w:rPr>
+          <w:rFonts w:ascii="Arial" w:eastAsia="Times New Roman" w:hAnsi="Arial" w:cs="Arial"/>
+          <w:color w:val="000000"/>
+          <w:lang w:eastAsia="nl-NL"/>
+        </w:rPr>
+        <w:t>web-app</w:t>
+      </w:r>
+      <w:proofErr w:type="spellEnd"/>
+      <w:r>
+        <w:rPr>
+          <w:rFonts w:ascii="Arial" w:eastAsia="Times New Roman" w:hAnsi="Arial" w:cs="Arial"/>
+          <w:color w:val="000000"/>
+          <w:lang w:eastAsia="nl-NL"/>
+        </w:rPr>
+        <w:t xml:space="preserve"> moet bruikbaar zijn voor alle studenten, docenten en medewerkers van alle Nederlandse universiteiten.</w:t>
+      </w:r>
+    </w:p>
+    <w:p>
       <w:bookmarkStart w:id="0" w:name="_GoBack"/>
       <w:bookmarkEnd w:id="0"/>
     </w:p>
@@ -17,6 +339,163 @@
     </w:sectPr>
   </w:body>
 </w:document>
+</file>
+
+<file path=word/numbering.xml><?xml version="1.0" encoding="utf-8"?>
+<w:numbering xmlns:wpc="http://schemas.microsoft.com/office/word/2010/wordprocessingCanvas" xmlns:cx="http://schemas.microsoft.com/office/drawing/2014/chartex" xmlns:cx1="http://schemas.microsoft.com/office/drawing/2015/9/8/chartex" xmlns:cx2="http://schemas.microsoft.com/office/drawing/2015/10/21/chartex" xmlns:cx3="http://schemas.microsoft.com/office/drawing/2016/5/9/chartex" xmlns:cx4="http://schemas.microsoft.com/office/drawing/2016/5/10/chartex" xmlns:cx5="http://schemas.microsoft.com/office/drawing/2016/5/11/chartex" xmlns:cx6="http://schemas.microsoft.com/office/drawing/2016/5/12/chartex" xmlns:cx7="http://schemas.microsoft.com/office/drawing/2016/5/13/chartex" xmlns:cx8="http://schemas.microsoft.com/office/drawing/2016/5/14/chartex" xmlns:mc="http://schemas.openxmlformats.org/markup-compatibility/2006" xmlns:aink="http://schemas.microsoft.com/office/drawing/2016/ink" xmlns:am3d="http://schemas.microsoft.com/office/drawing/2017/model3d" xmlns:o="urn:schemas-microsoft-com:office:office" xmlns:r="http://schemas.openxmlformats.org/officeDocument/2006/relationships" xmlns:m="http://schemas.openxmlformats.org/officeDocument/2006/math" xmlns:v="urn:schemas-microsoft-com:vml" xmlns:wp14="http://schemas.microsoft.com/office/word/2010/wordprocessingDrawing" xmlns:wp="http://schemas.openxmlformats.org/drawingml/2006/wordprocessingDrawing" xmlns:w10="urn:schemas-microsoft-com:office:word" xmlns:w="http://schemas.openxmlformats.org/wordprocessingml/2006/main" xmlns:w14="http://schemas.microsoft.com/office/word/2010/wordml" xmlns:w15="http://schemas.microsoft.com/office/word/2012/wordml" xmlns:w16cid="http://schemas.microsoft.com/office/word/2016/wordml/cid" xmlns:w16se="http://schemas.microsoft.com/office/word/2015/wordml/symex" xmlns:wpg="http://schemas.microsoft.com/office/word/2010/wordprocessingGroup" xmlns:wpi="http://schemas.microsoft.com/office/word/2010/wordprocessingInk" xmlns:wne="http://schemas.microsoft.com/office/word/2006/wordml" xmlns:wps="http://schemas.microsoft.com/office/word/2010/wordprocessingShape" mc:Ignorable="w14 w15 w16se w16cid wp14">
+  <w:abstractNum w:abstractNumId="0" w15:restartNumberingAfterBreak="0">
+    <w:nsid w:val="7C1A55D1"/>
+    <w:multiLevelType w:val="multilevel"/>
+    <w:tmpl w:val="079C5C04"/>
+    <w:lvl w:ilvl="0">
+      <w:start w:val="1"/>
+      <w:numFmt w:val="bullet"/>
+      <w:lvlText w:val=""/>
+      <w:lvlJc w:val="left"/>
+      <w:pPr>
+        <w:tabs>
+          <w:tab w:val="num" w:pos="720"/>
+        </w:tabs>
+        <w:ind w:left="720" w:hanging="360"/>
+      </w:pPr>
+      <w:rPr>
+        <w:rFonts w:ascii="Symbol" w:hAnsi="Symbol" w:hint="default"/>
+        <w:sz w:val="20"/>
+      </w:rPr>
+    </w:lvl>
+    <w:lvl w:ilvl="1" w:tentative="1">
+      <w:start w:val="1"/>
+      <w:numFmt w:val="bullet"/>
+      <w:lvlText w:val="o"/>
+      <w:lvlJc w:val="left"/>
+      <w:pPr>
+        <w:tabs>
+          <w:tab w:val="num" w:pos="1440"/>
+        </w:tabs>
+        <w:ind w:left="1440" w:hanging="360"/>
+      </w:pPr>
+      <w:rPr>
+        <w:rFonts w:ascii="Courier New" w:hAnsi="Courier New" w:hint="default"/>
+        <w:sz w:val="20"/>
+      </w:rPr>
+    </w:lvl>
+    <w:lvl w:ilvl="2" w:tentative="1">
+      <w:start w:val="1"/>
+      <w:numFmt w:val="bullet"/>
+      <w:lvlText w:val=""/>
+      <w:lvlJc w:val="left"/>
+      <w:pPr>
+        <w:tabs>
+          <w:tab w:val="num" w:pos="2160"/>
+        </w:tabs>
+        <w:ind w:left="2160" w:hanging="360"/>
+      </w:pPr>
+      <w:rPr>
+        <w:rFonts w:ascii="Wingdings" w:hAnsi="Wingdings" w:hint="default"/>
+        <w:sz w:val="20"/>
+      </w:rPr>
+    </w:lvl>
+    <w:lvl w:ilvl="3" w:tentative="1">
+      <w:start w:val="1"/>
+      <w:numFmt w:val="bullet"/>
+      <w:lvlText w:val=""/>
+      <w:lvlJc w:val="left"/>
+      <w:pPr>
+        <w:tabs>
+          <w:tab w:val="num" w:pos="2880"/>
+        </w:tabs>
+        <w:ind w:left="2880" w:hanging="360"/>
+      </w:pPr>
+      <w:rPr>
+        <w:rFonts w:ascii="Wingdings" w:hAnsi="Wingdings" w:hint="default"/>
+        <w:sz w:val="20"/>
+      </w:rPr>
+    </w:lvl>
+    <w:lvl w:ilvl="4" w:tentative="1">
+      <w:start w:val="1"/>
+      <w:numFmt w:val="bullet"/>
+      <w:lvlText w:val=""/>
+      <w:lvlJc w:val="left"/>
+      <w:pPr>
+        <w:tabs>
+          <w:tab w:val="num" w:pos="3600"/>
+        </w:tabs>
+        <w:ind w:left="3600" w:hanging="360"/>
+      </w:pPr>
+      <w:rPr>
+        <w:rFonts w:ascii="Wingdings" w:hAnsi="Wingdings" w:hint="default"/>
+        <w:sz w:val="20"/>
+      </w:rPr>
+    </w:lvl>
+    <w:lvl w:ilvl="5" w:tentative="1">
+      <w:start w:val="1"/>
+      <w:numFmt w:val="bullet"/>
+      <w:lvlText w:val=""/>
+      <w:lvlJc w:val="left"/>
+      <w:pPr>
+        <w:tabs>
+          <w:tab w:val="num" w:pos="4320"/>
+        </w:tabs>
+        <w:ind w:left="4320" w:hanging="360"/>
+      </w:pPr>
+      <w:rPr>
+        <w:rFonts w:ascii="Wingdings" w:hAnsi="Wingdings" w:hint="default"/>
+        <w:sz w:val="20"/>
+      </w:rPr>
+    </w:lvl>
+    <w:lvl w:ilvl="6" w:tentative="1">
+      <w:start w:val="1"/>
+      <w:numFmt w:val="bullet"/>
+      <w:lvlText w:val=""/>
+      <w:lvlJc w:val="left"/>
+      <w:pPr>
+        <w:tabs>
+          <w:tab w:val="num" w:pos="5040"/>
+        </w:tabs>
+        <w:ind w:left="5040" w:hanging="360"/>
+      </w:pPr>
+      <w:rPr>
+        <w:rFonts w:ascii="Wingdings" w:hAnsi="Wingdings" w:hint="default"/>
+        <w:sz w:val="20"/>
+      </w:rPr>
+    </w:lvl>
+    <w:lvl w:ilvl="7" w:tentative="1">
+      <w:start w:val="1"/>
+      <w:numFmt w:val="bullet"/>
+      <w:lvlText w:val=""/>
+      <w:lvlJc w:val="left"/>
+      <w:pPr>
+        <w:tabs>
+          <w:tab w:val="num" w:pos="5760"/>
+        </w:tabs>
+        <w:ind w:left="5760" w:hanging="360"/>
+      </w:pPr>
+      <w:rPr>
+        <w:rFonts w:ascii="Wingdings" w:hAnsi="Wingdings" w:hint="default"/>
+        <w:sz w:val="20"/>
+      </w:rPr>
+    </w:lvl>
+    <w:lvl w:ilvl="8" w:tentative="1">
+      <w:start w:val="1"/>
+      <w:numFmt w:val="bullet"/>
+      <w:lvlText w:val=""/>
+      <w:lvlJc w:val="left"/>
+      <w:pPr>
+        <w:tabs>
+          <w:tab w:val="num" w:pos="6480"/>
+        </w:tabs>
+        <w:ind w:left="6480" w:hanging="360"/>
+      </w:pPr>
+      <w:rPr>
+        <w:rFonts w:ascii="Wingdings" w:hAnsi="Wingdings" w:hint="default"/>
+        <w:sz w:val="20"/>
+      </w:rPr>
+    </w:lvl>
+  </w:abstractNum>
+  <w:num w:numId="1">
+    <w:abstractNumId w:val="0"/>
+  </w:num>
+</w:numbering>
 </file>
 
 <file path=word/styles.xml><?xml version="1.0" encoding="utf-8"?>
@@ -444,6 +923,23 @@
     <w:semiHidden/>
     <w:unhideWhenUsed/>
   </w:style>
+  <w:style w:type="paragraph" w:styleId="Normaalweb">
+    <w:name w:val="Normal (Web)"/>
+    <w:basedOn w:val="Standaard"/>
+    <w:uiPriority w:val="99"/>
+    <w:semiHidden/>
+    <w:unhideWhenUsed/>
+    <w:rsid w:val="00756E65"/>
+    <w:pPr>
+      <w:spacing w:before="100" w:beforeAutospacing="1" w:after="100" w:afterAutospacing="1" w:line="240" w:lineRule="auto"/>
+    </w:pPr>
+    <w:rPr>
+      <w:rFonts w:ascii="Times New Roman" w:eastAsia="Times New Roman" w:hAnsi="Times New Roman" w:cs="Times New Roman"/>
+      <w:sz w:val="24"/>
+      <w:szCs w:val="24"/>
+      <w:lang w:eastAsia="nl-NL"/>
+    </w:rPr>
+  </w:style>
 </w:styles>
 </file>
 

</xml_diff>

<commit_message>
uitwerking feedback in word
</commit_message>
<xml_diff>
--- a/requirements/uitwerking feedback.docx
+++ b/requirements/uitwerking feedback.docx
@@ -152,25 +152,7 @@
           <w:sz w:val="22"/>
           <w:szCs w:val="22"/>
         </w:rPr>
-        <w:t>Het project zal uiterlijk op 8 november afgerond zijn. Wij kunnen hiervoor 8 uur per week per persoon aan werken wat uitkomt op een totaal van 288 uur. We zullen zo veel mogelijk gebruik maken van het materiaal dat aangeleverd wordt bij de module om hiermee tijd te kunnen besparen.</w:t>
-      </w:r>
-      <w:r>
-        <w:rPr>
-          <w:rFonts w:ascii="Arial" w:hAnsi="Arial" w:cs="Arial"/>
-          <w:color w:val="000000"/>
-          <w:sz w:val="22"/>
-          <w:szCs w:val="22"/>
-        </w:rPr>
-        <w:t xml:space="preserve"> We zullen zo’n 1 á 2 keer per week een overlegmoment hebben met de cliënt om bepaalde zaken te overleggen.</w:t>
-      </w:r>
-      <w:r>
-        <w:rPr>
-          <w:rFonts w:ascii="Arial" w:hAnsi="Arial" w:cs="Arial"/>
-          <w:color w:val="000000"/>
-          <w:sz w:val="22"/>
-          <w:szCs w:val="22"/>
-        </w:rPr>
-        <w:t xml:space="preserve"> Verder is er geen budget om overige software/middelen aan te schaffen. Uiteraard wordt de klant </w:t>
+        <w:t xml:space="preserve">Het project zal uiterlijk op 8 november afgerond zijn. Wij kunnen hiervoor 8 uur per week per persoon aan werken wat uitkomt op een totaal van 288 uur. We zullen zo veel mogelijk gebruik maken van het materiaal dat aangeleverd wordt bij de module om hiermee tijd te kunnen besparen. We zullen zo’n 1 á 2 keer per week een overlegmoment hebben met de cliënt om bepaalde zaken te overleggen. Verder is er geen budget om overige software/middelen aan te schaffen. Uiteraard wordt de klant </w:t>
       </w:r>
       <w:proofErr w:type="spellStart"/>
       <w:r>
@@ -327,9 +309,1081 @@
         <w:t xml:space="preserve"> moet bruikbaar zijn voor alle studenten, docenten en medewerkers van alle Nederlandse universiteiten.</w:t>
       </w:r>
     </w:p>
-    <w:p>
+    <w:p/>
+    <w:p>
+      <w:pPr>
+        <w:rPr>
+          <w:lang w:val="en-GB"/>
+        </w:rPr>
+      </w:pPr>
+      <w:r>
+        <w:rPr>
+          <w:lang w:val="en-GB"/>
+        </w:rPr>
+        <w:t xml:space="preserve">Project issue Requirements: </w:t>
+      </w:r>
+    </w:p>
+    <w:p>
+      <w:pPr>
+        <w:rPr>
+          <w:lang w:val="en-GB"/>
+        </w:rPr>
+      </w:pPr>
+      <w:r>
+        <w:rPr>
+          <w:lang w:val="en-GB"/>
+        </w:rPr>
+        <w:t xml:space="preserve">Description </w:t>
+      </w:r>
+      <w:proofErr w:type="spellStart"/>
+      <w:r>
+        <w:rPr>
+          <w:lang w:val="en-GB"/>
+        </w:rPr>
+        <w:t>moet</w:t>
+      </w:r>
+      <w:proofErr w:type="spellEnd"/>
+      <w:r>
+        <w:rPr>
+          <w:lang w:val="en-GB"/>
+        </w:rPr>
+        <w:t xml:space="preserve"> </w:t>
+      </w:r>
+      <w:proofErr w:type="spellStart"/>
+      <w:r>
+        <w:rPr>
+          <w:lang w:val="en-GB"/>
+        </w:rPr>
+        <w:t>worden</w:t>
+      </w:r>
+      <w:proofErr w:type="spellEnd"/>
+      <w:r>
+        <w:rPr>
+          <w:lang w:val="en-GB"/>
+        </w:rPr>
+        <w:t xml:space="preserve">: </w:t>
+      </w:r>
+    </w:p>
+    <w:p>
+      <w:pPr>
+        <w:rPr>
+          <w:rFonts w:ascii="Arial" w:hAnsi="Arial" w:cs="Arial"/>
+          <w:color w:val="000000"/>
+        </w:rPr>
+      </w:pPr>
+      <w:r>
+        <w:rPr>
+          <w:rFonts w:ascii="Arial" w:hAnsi="Arial" w:cs="Arial"/>
+          <w:color w:val="000000"/>
+        </w:rPr>
+        <w:t>De eerste vier maanden vindt een maandelijkse reflectie plaats met cliënt en/of gebruikers, gevolgd door een update.</w:t>
+      </w:r>
+      <w:r>
+        <w:rPr>
+          <w:rFonts w:ascii="Arial" w:hAnsi="Arial" w:cs="Arial"/>
+          <w:color w:val="000000"/>
+        </w:rPr>
+        <w:t xml:space="preserve"> Na het afronden van het project zullen er om de 4 maanden reflecties plaatsvinden. </w:t>
+      </w:r>
+    </w:p>
+    <w:p/>
+    <w:p/>
+    <w:p>
+      <w:r>
+        <w:lastRenderedPageBreak/>
+        <w:t xml:space="preserve">Non- </w:t>
+      </w:r>
+      <w:proofErr w:type="spellStart"/>
+      <w:r>
+        <w:t>functional</w:t>
+      </w:r>
+      <w:proofErr w:type="spellEnd"/>
+      <w:r>
+        <w:t xml:space="preserve"> </w:t>
+      </w:r>
+      <w:proofErr w:type="spellStart"/>
+      <w:r>
+        <w:t>requirements</w:t>
+      </w:r>
+      <w:proofErr w:type="spellEnd"/>
+      <w:r>
+        <w:t xml:space="preserve"> </w:t>
+      </w:r>
+    </w:p>
+    <w:p>
+      <w:r>
+        <w:t xml:space="preserve">Overal bij </w:t>
+      </w:r>
+      <w:proofErr w:type="spellStart"/>
+      <w:r>
+        <w:t>originator</w:t>
+      </w:r>
+      <w:proofErr w:type="spellEnd"/>
+      <w:r>
+        <w:t xml:space="preserve"> groep 13 v</w:t>
+      </w:r>
+      <w:r>
+        <w:t xml:space="preserve">eranderen naar cliënt zodat het correspondeert. </w:t>
+      </w:r>
+      <w:r>
+        <w:br/>
+        <w:t xml:space="preserve">Alle namen van ons moeten </w:t>
+      </w:r>
+      <w:proofErr w:type="gramStart"/>
+      <w:r>
+        <w:t>verandert</w:t>
+      </w:r>
+      <w:proofErr w:type="gramEnd"/>
+      <w:r>
+        <w:t xml:space="preserve"> worden naar ontwikkelaars zodat het correspondeert. </w:t>
+      </w:r>
+    </w:p>
+    <w:p/>
+    <w:p>
+      <w:pPr>
+        <w:rPr>
+          <w:lang w:val="en-GB"/>
+        </w:rPr>
+      </w:pPr>
+      <w:r>
+        <w:rPr>
+          <w:lang w:val="en-GB"/>
+        </w:rPr>
+        <w:t xml:space="preserve">Requirement 1: </w:t>
+      </w:r>
+      <w:proofErr w:type="spellStart"/>
+      <w:r>
+        <w:rPr>
+          <w:lang w:val="en-GB"/>
+        </w:rPr>
+        <w:t>klopt</w:t>
+      </w:r>
+      <w:proofErr w:type="spellEnd"/>
+    </w:p>
+    <w:p>
+      <w:pPr>
+        <w:rPr>
+          <w:lang w:val="en-GB"/>
+        </w:rPr>
+      </w:pPr>
+    </w:p>
+    <w:p>
+      <w:pPr>
+        <w:rPr>
+          <w:lang w:val="en-GB"/>
+        </w:rPr>
+      </w:pPr>
+      <w:r>
+        <w:rPr>
+          <w:lang w:val="en-GB"/>
+        </w:rPr>
+        <w:t>Requirement 2:</w:t>
+      </w:r>
+    </w:p>
+    <w:p>
+      <w:proofErr w:type="spellStart"/>
+      <w:r>
+        <w:t>Description</w:t>
+      </w:r>
+      <w:proofErr w:type="spellEnd"/>
+      <w:r>
+        <w:t xml:space="preserve"> moet worden aangepast naar:</w:t>
+      </w:r>
+    </w:p>
+    <w:p>
+      <w:pPr>
+        <w:spacing w:after="0" w:line="240" w:lineRule="auto"/>
+        <w:rPr>
+          <w:rFonts w:ascii="Times New Roman" w:eastAsia="Times New Roman" w:hAnsi="Times New Roman" w:cs="Times New Roman"/>
+          <w:sz w:val="24"/>
+          <w:szCs w:val="24"/>
+          <w:lang w:eastAsia="nl-NL"/>
+        </w:rPr>
+      </w:pPr>
+    </w:p>
+    <w:tbl>
+      <w:tblPr>
+        <w:tblW w:w="0" w:type="auto"/>
+        <w:tblCellMar>
+          <w:top w:w="15" w:type="dxa"/>
+          <w:left w:w="15" w:type="dxa"/>
+          <w:bottom w:w="15" w:type="dxa"/>
+          <w:right w:w="15" w:type="dxa"/>
+        </w:tblCellMar>
+        <w:tblLook w:val="04A0" w:firstRow="1" w:lastRow="0" w:firstColumn="1" w:lastColumn="0" w:noHBand="0" w:noVBand="1"/>
+      </w:tblPr>
+      <w:tblGrid>
+        <w:gridCol w:w="8952"/>
+      </w:tblGrid>
+      <w:tr>
+        <w:tc>
+          <w:tcPr>
+            <w:tcW w:w="0" w:type="auto"/>
+            <w:tcBorders>
+              <w:top w:val="single" w:sz="48" w:space="0" w:color="000000"/>
+              <w:left w:val="single" w:sz="48" w:space="0" w:color="000000"/>
+              <w:bottom w:val="single" w:sz="48" w:space="0" w:color="000000"/>
+              <w:right w:val="single" w:sz="48" w:space="0" w:color="000000"/>
+            </w:tcBorders>
+            <w:hideMark/>
+          </w:tcPr>
+          <w:p>
+            <w:pPr>
+              <w:spacing w:after="0" w:line="240" w:lineRule="auto"/>
+              <w:rPr>
+                <w:rFonts w:ascii="Times New Roman" w:eastAsia="Times New Roman" w:hAnsi="Times New Roman" w:cs="Times New Roman"/>
+                <w:sz w:val="24"/>
+                <w:szCs w:val="24"/>
+                <w:lang w:eastAsia="nl-NL"/>
+              </w:rPr>
+            </w:pPr>
+            <w:r>
+              <w:rPr>
+                <w:rFonts w:ascii="Arial" w:eastAsia="Times New Roman" w:hAnsi="Arial" w:cs="Arial"/>
+                <w:color w:val="000000"/>
+                <w:lang w:eastAsia="nl-NL"/>
+              </w:rPr>
+              <w:t>Chauffeurs en meelifters moeten een profiel aanmaken en kunnen daar belangrijke, voor andere gebruikers openbare, gegevens kwijt. (</w:t>
+            </w:r>
+            <w:proofErr w:type="gramStart"/>
+            <w:r>
+              <w:rPr>
+                <w:rFonts w:ascii="Arial" w:eastAsia="Times New Roman" w:hAnsi="Arial" w:cs="Arial"/>
+                <w:color w:val="000000"/>
+                <w:lang w:eastAsia="nl-NL"/>
+              </w:rPr>
+              <w:t>geen</w:t>
+            </w:r>
+            <w:proofErr w:type="gramEnd"/>
+            <w:r>
+              <w:rPr>
+                <w:rFonts w:ascii="Arial" w:eastAsia="Times New Roman" w:hAnsi="Arial" w:cs="Arial"/>
+                <w:color w:val="000000"/>
+                <w:lang w:eastAsia="nl-NL"/>
+              </w:rPr>
+              <w:t xml:space="preserve"> verplichte gegevens)</w:t>
+            </w:r>
+          </w:p>
+          <w:p>
+            <w:pPr>
+              <w:numPr>
+                <w:ilvl w:val="0"/>
+                <w:numId w:val="2"/>
+              </w:numPr>
+              <w:spacing w:after="0" w:line="240" w:lineRule="auto"/>
+              <w:ind w:left="600"/>
+              <w:textAlignment w:val="baseline"/>
+              <w:rPr>
+                <w:rFonts w:ascii="Arial" w:eastAsia="Times New Roman" w:hAnsi="Arial" w:cs="Arial"/>
+                <w:color w:val="000000"/>
+                <w:lang w:eastAsia="nl-NL"/>
+              </w:rPr>
+            </w:pPr>
+            <w:proofErr w:type="gramStart"/>
+            <w:r>
+              <w:rPr>
+                <w:rFonts w:ascii="Arial" w:eastAsia="Times New Roman" w:hAnsi="Arial" w:cs="Arial"/>
+                <w:color w:val="000000"/>
+                <w:lang w:eastAsia="nl-NL"/>
+              </w:rPr>
+              <w:t>geslacht</w:t>
+            </w:r>
+            <w:proofErr w:type="gramEnd"/>
+            <w:r>
+              <w:rPr>
+                <w:rFonts w:ascii="Arial" w:eastAsia="Times New Roman" w:hAnsi="Arial" w:cs="Arial"/>
+                <w:color w:val="000000"/>
+                <w:lang w:eastAsia="nl-NL"/>
+              </w:rPr>
+              <w:t xml:space="preserve"> (man/vrouw)</w:t>
+            </w:r>
+          </w:p>
+          <w:p>
+            <w:pPr>
+              <w:numPr>
+                <w:ilvl w:val="0"/>
+                <w:numId w:val="2"/>
+              </w:numPr>
+              <w:spacing w:after="0" w:line="240" w:lineRule="auto"/>
+              <w:ind w:left="600"/>
+              <w:textAlignment w:val="baseline"/>
+              <w:rPr>
+                <w:rFonts w:ascii="Arial" w:eastAsia="Times New Roman" w:hAnsi="Arial" w:cs="Arial"/>
+                <w:color w:val="000000"/>
+                <w:lang w:eastAsia="nl-NL"/>
+              </w:rPr>
+            </w:pPr>
+            <w:proofErr w:type="gramStart"/>
+            <w:r>
+              <w:rPr>
+                <w:rFonts w:ascii="Arial" w:eastAsia="Times New Roman" w:hAnsi="Arial" w:cs="Arial"/>
+                <w:color w:val="000000"/>
+                <w:lang w:eastAsia="nl-NL"/>
+              </w:rPr>
+              <w:t>leeftijd</w:t>
+            </w:r>
+            <w:proofErr w:type="gramEnd"/>
+          </w:p>
+          <w:p>
+            <w:pPr>
+              <w:numPr>
+                <w:ilvl w:val="0"/>
+                <w:numId w:val="2"/>
+              </w:numPr>
+              <w:spacing w:after="0" w:line="240" w:lineRule="auto"/>
+              <w:ind w:left="600"/>
+              <w:textAlignment w:val="baseline"/>
+              <w:rPr>
+                <w:rFonts w:ascii="Arial" w:eastAsia="Times New Roman" w:hAnsi="Arial" w:cs="Arial"/>
+                <w:color w:val="000000"/>
+                <w:lang w:eastAsia="nl-NL"/>
+              </w:rPr>
+            </w:pPr>
+            <w:proofErr w:type="gramStart"/>
+            <w:r>
+              <w:rPr>
+                <w:rFonts w:ascii="Arial" w:eastAsia="Times New Roman" w:hAnsi="Arial" w:cs="Arial"/>
+                <w:color w:val="000000"/>
+                <w:lang w:eastAsia="nl-NL"/>
+              </w:rPr>
+              <w:t>foto</w:t>
+            </w:r>
+            <w:proofErr w:type="gramEnd"/>
+          </w:p>
+          <w:p>
+            <w:pPr>
+              <w:numPr>
+                <w:ilvl w:val="0"/>
+                <w:numId w:val="2"/>
+              </w:numPr>
+              <w:spacing w:after="0" w:line="240" w:lineRule="auto"/>
+              <w:ind w:left="600"/>
+              <w:textAlignment w:val="baseline"/>
+              <w:rPr>
+                <w:rFonts w:ascii="Arial" w:eastAsia="Times New Roman" w:hAnsi="Arial" w:cs="Arial"/>
+                <w:color w:val="000000"/>
+                <w:lang w:eastAsia="nl-NL"/>
+              </w:rPr>
+            </w:pPr>
+            <w:proofErr w:type="gramStart"/>
+            <w:r>
+              <w:rPr>
+                <w:rFonts w:ascii="Arial" w:eastAsia="Times New Roman" w:hAnsi="Arial" w:cs="Arial"/>
+                <w:color w:val="000000"/>
+                <w:lang w:eastAsia="nl-NL"/>
+              </w:rPr>
+              <w:t>medewerker /</w:t>
+            </w:r>
+            <w:proofErr w:type="gramEnd"/>
+            <w:r>
+              <w:rPr>
+                <w:rFonts w:ascii="Arial" w:eastAsia="Times New Roman" w:hAnsi="Arial" w:cs="Arial"/>
+                <w:color w:val="000000"/>
+                <w:lang w:eastAsia="nl-NL"/>
+              </w:rPr>
+              <w:t xml:space="preserve"> student / docent</w:t>
+            </w:r>
+          </w:p>
+          <w:p>
+            <w:pPr>
+              <w:numPr>
+                <w:ilvl w:val="0"/>
+                <w:numId w:val="2"/>
+              </w:numPr>
+              <w:spacing w:after="0" w:line="240" w:lineRule="auto"/>
+              <w:ind w:left="600"/>
+              <w:textAlignment w:val="baseline"/>
+              <w:rPr>
+                <w:rFonts w:ascii="Arial" w:eastAsia="Times New Roman" w:hAnsi="Arial" w:cs="Arial"/>
+                <w:color w:val="000000"/>
+                <w:lang w:eastAsia="nl-NL"/>
+              </w:rPr>
+            </w:pPr>
+            <w:proofErr w:type="gramStart"/>
+            <w:r>
+              <w:rPr>
+                <w:rFonts w:ascii="Arial" w:eastAsia="Times New Roman" w:hAnsi="Arial" w:cs="Arial"/>
+                <w:color w:val="000000"/>
+                <w:lang w:eastAsia="nl-NL"/>
+              </w:rPr>
+              <w:t>studie</w:t>
+            </w:r>
+            <w:proofErr w:type="gramEnd"/>
+            <w:r>
+              <w:rPr>
+                <w:rFonts w:ascii="Arial" w:eastAsia="Times New Roman" w:hAnsi="Arial" w:cs="Arial"/>
+                <w:color w:val="000000"/>
+                <w:lang w:eastAsia="nl-NL"/>
+              </w:rPr>
+              <w:t xml:space="preserve"> (</w:t>
+            </w:r>
+            <w:proofErr w:type="spellStart"/>
+            <w:r>
+              <w:rPr>
+                <w:rFonts w:ascii="Arial" w:eastAsia="Times New Roman" w:hAnsi="Arial" w:cs="Arial"/>
+                <w:color w:val="000000"/>
+                <w:lang w:eastAsia="nl-NL"/>
+              </w:rPr>
+              <w:t>evt</w:t>
+            </w:r>
+            <w:proofErr w:type="spellEnd"/>
+            <w:r>
+              <w:rPr>
+                <w:rFonts w:ascii="Arial" w:eastAsia="Times New Roman" w:hAnsi="Arial" w:cs="Arial"/>
+                <w:color w:val="000000"/>
+                <w:lang w:eastAsia="nl-NL"/>
+              </w:rPr>
+              <w:t>)</w:t>
+            </w:r>
+          </w:p>
+          <w:p>
+            <w:pPr>
+              <w:numPr>
+                <w:ilvl w:val="0"/>
+                <w:numId w:val="2"/>
+              </w:numPr>
+              <w:spacing w:after="0" w:line="240" w:lineRule="auto"/>
+              <w:ind w:left="600"/>
+              <w:textAlignment w:val="baseline"/>
+              <w:rPr>
+                <w:rFonts w:ascii="Arial" w:eastAsia="Times New Roman" w:hAnsi="Arial" w:cs="Arial"/>
+                <w:color w:val="000000"/>
+                <w:lang w:eastAsia="nl-NL"/>
+              </w:rPr>
+            </w:pPr>
+            <w:proofErr w:type="gramStart"/>
+            <w:r>
+              <w:rPr>
+                <w:rFonts w:ascii="Arial" w:eastAsia="Times New Roman" w:hAnsi="Arial" w:cs="Arial"/>
+                <w:color w:val="000000"/>
+                <w:lang w:eastAsia="nl-NL"/>
+              </w:rPr>
+              <w:t>roken</w:t>
+            </w:r>
+            <w:proofErr w:type="gramEnd"/>
+            <w:r>
+              <w:rPr>
+                <w:rFonts w:ascii="Arial" w:eastAsia="Times New Roman" w:hAnsi="Arial" w:cs="Arial"/>
+                <w:color w:val="000000"/>
+                <w:lang w:eastAsia="nl-NL"/>
+              </w:rPr>
+              <w:t xml:space="preserve"> (niet) gewaardeerd/toegestaan</w:t>
+            </w:r>
+          </w:p>
+          <w:p>
+            <w:pPr>
+              <w:numPr>
+                <w:ilvl w:val="0"/>
+                <w:numId w:val="2"/>
+              </w:numPr>
+              <w:spacing w:after="0" w:line="240" w:lineRule="auto"/>
+              <w:ind w:left="600"/>
+              <w:textAlignment w:val="baseline"/>
+              <w:rPr>
+                <w:rFonts w:ascii="Arial" w:eastAsia="Times New Roman" w:hAnsi="Arial" w:cs="Arial"/>
+                <w:color w:val="000000"/>
+                <w:lang w:eastAsia="nl-NL"/>
+              </w:rPr>
+            </w:pPr>
+            <w:proofErr w:type="gramStart"/>
+            <w:r>
+              <w:rPr>
+                <w:rFonts w:ascii="Arial" w:eastAsia="Times New Roman" w:hAnsi="Arial" w:cs="Arial"/>
+                <w:color w:val="000000"/>
+                <w:lang w:eastAsia="nl-NL"/>
+              </w:rPr>
+              <w:t>autotype</w:t>
+            </w:r>
+            <w:proofErr w:type="gramEnd"/>
+            <w:r>
+              <w:rPr>
+                <w:rFonts w:ascii="Arial" w:eastAsia="Times New Roman" w:hAnsi="Arial" w:cs="Arial"/>
+                <w:color w:val="000000"/>
+                <w:lang w:eastAsia="nl-NL"/>
+              </w:rPr>
+              <w:t xml:space="preserve"> + klein/middel/groot formaat</w:t>
+            </w:r>
+          </w:p>
+          <w:p>
+            <w:pPr>
+              <w:numPr>
+                <w:ilvl w:val="0"/>
+                <w:numId w:val="2"/>
+              </w:numPr>
+              <w:spacing w:after="0" w:line="240" w:lineRule="auto"/>
+              <w:ind w:left="600"/>
+              <w:textAlignment w:val="baseline"/>
+              <w:rPr>
+                <w:rFonts w:ascii="Arial" w:eastAsia="Times New Roman" w:hAnsi="Arial" w:cs="Arial"/>
+                <w:color w:val="000000"/>
+                <w:lang w:eastAsia="nl-NL"/>
+              </w:rPr>
+            </w:pPr>
+            <w:r>
+              <w:rPr>
+                <w:rFonts w:ascii="Arial" w:eastAsia="Times New Roman" w:hAnsi="Arial" w:cs="Arial"/>
+                <w:color w:val="000000"/>
+                <w:lang w:eastAsia="nl-NL"/>
+              </w:rPr>
+              <w:t>evt. extra opmerking(en)</w:t>
+            </w:r>
+          </w:p>
+        </w:tc>
+      </w:tr>
+    </w:tbl>
+    <w:p/>
+    <w:p>
+      <w:proofErr w:type="spellStart"/>
+      <w:r>
+        <w:t>Requirement</w:t>
+      </w:r>
+      <w:proofErr w:type="spellEnd"/>
+      <w:r>
+        <w:t xml:space="preserve"> 3: klopt</w:t>
+      </w:r>
+    </w:p>
+    <w:p/>
+    <w:p>
+      <w:proofErr w:type="spellStart"/>
+      <w:r>
+        <w:t>Requirement</w:t>
+      </w:r>
+      <w:proofErr w:type="spellEnd"/>
+      <w:r>
+        <w:t xml:space="preserve"> 4: klopt</w:t>
+      </w:r>
+    </w:p>
+    <w:p/>
+    <w:p>
+      <w:proofErr w:type="spellStart"/>
+      <w:r>
+        <w:t>Requirement</w:t>
+      </w:r>
+      <w:proofErr w:type="spellEnd"/>
+      <w:r>
+        <w:t xml:space="preserve"> 5: </w:t>
+      </w:r>
+    </w:p>
+    <w:p>
+      <w:proofErr w:type="spellStart"/>
+      <w:r>
+        <w:t>Description</w:t>
+      </w:r>
+      <w:proofErr w:type="spellEnd"/>
+      <w:r>
+        <w:t xml:space="preserve"> aanpassen naar:</w:t>
+      </w:r>
+    </w:p>
+    <w:p>
+      <w:pPr>
+        <w:spacing w:after="0" w:line="240" w:lineRule="auto"/>
+        <w:rPr>
+          <w:rFonts w:ascii="Times New Roman" w:eastAsia="Times New Roman" w:hAnsi="Times New Roman" w:cs="Times New Roman"/>
+          <w:sz w:val="24"/>
+          <w:szCs w:val="24"/>
+          <w:lang w:eastAsia="nl-NL"/>
+        </w:rPr>
+      </w:pPr>
+    </w:p>
+    <w:tbl>
+      <w:tblPr>
+        <w:tblW w:w="0" w:type="auto"/>
+        <w:tblCellMar>
+          <w:top w:w="15" w:type="dxa"/>
+          <w:left w:w="15" w:type="dxa"/>
+          <w:bottom w:w="15" w:type="dxa"/>
+          <w:right w:w="15" w:type="dxa"/>
+        </w:tblCellMar>
+        <w:tblLook w:val="04A0" w:firstRow="1" w:lastRow="0" w:firstColumn="1" w:lastColumn="0" w:noHBand="0" w:noVBand="1"/>
+      </w:tblPr>
+      <w:tblGrid>
+        <w:gridCol w:w="8952"/>
+      </w:tblGrid>
+      <w:tr>
+        <w:tc>
+          <w:tcPr>
+            <w:tcW w:w="0" w:type="auto"/>
+            <w:tcBorders>
+              <w:top w:val="single" w:sz="48" w:space="0" w:color="000000"/>
+              <w:left w:val="single" w:sz="48" w:space="0" w:color="000000"/>
+              <w:bottom w:val="single" w:sz="48" w:space="0" w:color="000000"/>
+              <w:right w:val="single" w:sz="48" w:space="0" w:color="000000"/>
+            </w:tcBorders>
+            <w:hideMark/>
+          </w:tcPr>
+          <w:p>
+            <w:pPr>
+              <w:spacing w:after="0" w:line="240" w:lineRule="auto"/>
+              <w:rPr>
+                <w:rFonts w:ascii="Times New Roman" w:eastAsia="Times New Roman" w:hAnsi="Times New Roman" w:cs="Times New Roman"/>
+                <w:sz w:val="24"/>
+                <w:szCs w:val="24"/>
+                <w:lang w:eastAsia="nl-NL"/>
+              </w:rPr>
+            </w:pPr>
+            <w:r>
+              <w:rPr>
+                <w:rFonts w:ascii="Arial" w:eastAsia="Times New Roman" w:hAnsi="Arial" w:cs="Arial"/>
+                <w:color w:val="000000"/>
+                <w:lang w:eastAsia="nl-NL"/>
+              </w:rPr>
+              <w:t xml:space="preserve">De prijs van een rit wordt bepaald door </w:t>
+            </w:r>
+            <w:r>
+              <w:rPr>
+                <w:rFonts w:ascii="Arial" w:eastAsia="Times New Roman" w:hAnsi="Arial" w:cs="Arial"/>
+                <w:color w:val="000000"/>
+                <w:lang w:eastAsia="nl-NL"/>
+              </w:rPr>
+              <w:t xml:space="preserve">een </w:t>
+            </w:r>
+            <w:r>
+              <w:rPr>
+                <w:rFonts w:ascii="Arial" w:eastAsia="Times New Roman" w:hAnsi="Arial" w:cs="Arial"/>
+                <w:color w:val="000000"/>
+                <w:lang w:eastAsia="nl-NL"/>
+              </w:rPr>
+              <w:t xml:space="preserve">vast </w:t>
+            </w:r>
+            <w:r>
+              <w:rPr>
+                <w:rFonts w:ascii="Arial" w:eastAsia="Times New Roman" w:hAnsi="Arial" w:cs="Arial"/>
+                <w:color w:val="000000"/>
+                <w:lang w:eastAsia="nl-NL"/>
+              </w:rPr>
+              <w:t xml:space="preserve">kilometertarief, die gebaseerd is op het type auto van de chauffeur. </w:t>
+            </w:r>
+            <w:r>
+              <w:rPr>
+                <w:rFonts w:ascii="Arial" w:eastAsia="Times New Roman" w:hAnsi="Arial" w:cs="Arial"/>
+                <w:color w:val="000000"/>
+                <w:lang w:eastAsia="nl-NL"/>
+              </w:rPr>
+              <w:t xml:space="preserve">Bovenop de prijs komt een percentage van het bedrag dat wordt betaald door de </w:t>
+            </w:r>
+            <w:proofErr w:type="spellStart"/>
+            <w:proofErr w:type="gramStart"/>
+            <w:r>
+              <w:rPr>
+                <w:rFonts w:ascii="Arial" w:eastAsia="Times New Roman" w:hAnsi="Arial" w:cs="Arial"/>
+                <w:color w:val="000000"/>
+                <w:lang w:eastAsia="nl-NL"/>
+              </w:rPr>
+              <w:t>mee-rijder</w:t>
+            </w:r>
+            <w:proofErr w:type="spellEnd"/>
+            <w:proofErr w:type="gramEnd"/>
+            <w:r>
+              <w:rPr>
+                <w:rFonts w:ascii="Arial" w:eastAsia="Times New Roman" w:hAnsi="Arial" w:cs="Arial"/>
+                <w:color w:val="000000"/>
+                <w:lang w:eastAsia="nl-NL"/>
+              </w:rPr>
+              <w:t xml:space="preserve"> en dat gaat naar carpool4uni</w:t>
+            </w:r>
+          </w:p>
+        </w:tc>
+      </w:tr>
+    </w:tbl>
+    <w:p/>
+    <w:p>
+      <w:r>
+        <w:t xml:space="preserve">Rationele aanpassen naar: </w:t>
+      </w:r>
+    </w:p>
+    <w:p>
+      <w:pPr>
+        <w:rPr>
+          <w:rFonts w:ascii="Arial" w:hAnsi="Arial" w:cs="Arial"/>
+          <w:color w:val="000000"/>
+        </w:rPr>
+      </w:pPr>
+      <w:r>
+        <w:rPr>
+          <w:rFonts w:ascii="Arial" w:hAnsi="Arial" w:cs="Arial"/>
+          <w:color w:val="000000"/>
+        </w:rPr>
+        <w:t xml:space="preserve">De chauffeur </w:t>
+      </w:r>
+      <w:r>
+        <w:rPr>
+          <w:rFonts w:ascii="Arial" w:hAnsi="Arial" w:cs="Arial"/>
+          <w:color w:val="000000"/>
+        </w:rPr>
+        <w:t xml:space="preserve">kan zo niet te weinig vergoeding krijgen voor de rit. </w:t>
+      </w:r>
+    </w:p>
+    <w:p/>
+    <w:p/>
+    <w:p/>
+    <w:p/>
+    <w:p>
+      <w:proofErr w:type="spellStart"/>
+      <w:r>
+        <w:lastRenderedPageBreak/>
+        <w:t>Requirement</w:t>
+      </w:r>
+      <w:proofErr w:type="spellEnd"/>
+      <w:r>
+        <w:t xml:space="preserve"> 6: </w:t>
+      </w:r>
+    </w:p>
+    <w:p>
+      <w:pPr>
+        <w:rPr>
+          <w:lang w:val="en-GB"/>
+        </w:rPr>
+      </w:pPr>
+      <w:proofErr w:type="spellStart"/>
+      <w:r>
+        <w:rPr>
+          <w:lang w:val="en-GB"/>
+        </w:rPr>
+        <w:t>Sam</w:t>
+      </w:r>
+      <w:r>
+        <w:rPr>
+          <w:lang w:val="en-GB"/>
+        </w:rPr>
+        <w:t>envoegen</w:t>
+      </w:r>
+      <w:proofErr w:type="spellEnd"/>
+      <w:r>
+        <w:rPr>
+          <w:lang w:val="en-GB"/>
+        </w:rPr>
+        <w:t xml:space="preserve"> met requirement 7 </w:t>
+      </w:r>
+    </w:p>
+    <w:p>
+      <w:pPr>
+        <w:rPr>
+          <w:lang w:val="en-GB"/>
+        </w:rPr>
+      </w:pPr>
+    </w:p>
+    <w:p>
+      <w:pPr>
+        <w:rPr>
+          <w:lang w:val="en-GB"/>
+        </w:rPr>
+      </w:pPr>
+      <w:r>
+        <w:rPr>
+          <w:lang w:val="en-GB"/>
+        </w:rPr>
+        <w:t xml:space="preserve">Requirement 7: </w:t>
+      </w:r>
+    </w:p>
+    <w:p>
+      <w:pPr>
+        <w:rPr>
+          <w:lang w:val="en-GB"/>
+        </w:rPr>
+      </w:pPr>
+      <w:proofErr w:type="spellStart"/>
+      <w:r>
+        <w:rPr>
+          <w:lang w:val="en-GB"/>
+        </w:rPr>
+        <w:t>Samenvoegen</w:t>
+      </w:r>
+      <w:proofErr w:type="spellEnd"/>
+      <w:r>
+        <w:rPr>
+          <w:lang w:val="en-GB"/>
+        </w:rPr>
+        <w:t xml:space="preserve"> met requirement 6 </w:t>
+      </w:r>
+    </w:p>
+    <w:p>
+      <w:pPr>
+        <w:rPr>
+          <w:lang w:val="en-GB"/>
+        </w:rPr>
+      </w:pPr>
+    </w:p>
+    <w:p>
+      <w:pPr>
+        <w:rPr>
+          <w:lang w:val="en-GB"/>
+        </w:rPr>
+      </w:pPr>
+      <w:r>
+        <w:rPr>
+          <w:lang w:val="en-GB"/>
+        </w:rPr>
+        <w:t xml:space="preserve">Requirement 8: </w:t>
+      </w:r>
+      <w:proofErr w:type="spellStart"/>
+      <w:r>
+        <w:rPr>
+          <w:lang w:val="en-GB"/>
+        </w:rPr>
+        <w:t>klopt</w:t>
+      </w:r>
+      <w:proofErr w:type="spellEnd"/>
+    </w:p>
+    <w:p>
+      <w:pPr>
+        <w:rPr>
+          <w:lang w:val="en-GB"/>
+        </w:rPr>
+      </w:pPr>
+      <w:r>
+        <w:rPr>
+          <w:lang w:val="en-GB"/>
+        </w:rPr>
+        <w:t>Requirement 9:</w:t>
+      </w:r>
+    </w:p>
+    <w:p>
+      <w:proofErr w:type="gramStart"/>
+      <w:r>
+        <w:t>weghalen</w:t>
+      </w:r>
+      <w:proofErr w:type="gramEnd"/>
+    </w:p>
+    <w:p>
+      <w:r>
+        <w:t xml:space="preserve">Fit </w:t>
+      </w:r>
+      <w:proofErr w:type="spellStart"/>
+      <w:r>
+        <w:t>criterion</w:t>
+      </w:r>
+      <w:proofErr w:type="spellEnd"/>
+      <w:r>
+        <w:t xml:space="preserve"> moet aangepast worden naar: </w:t>
+      </w:r>
+      <w:r>
+        <w:br/>
+        <w:t>?</w:t>
+      </w:r>
+    </w:p>
+    <w:p/>
+    <w:p>
+      <w:proofErr w:type="spellStart"/>
+      <w:r>
+        <w:t>Requirement</w:t>
+      </w:r>
+      <w:proofErr w:type="spellEnd"/>
+      <w:r>
+        <w:t xml:space="preserve"> 10: </w:t>
+      </w:r>
+    </w:p>
+    <w:p>
+      <w:r>
+        <w:t>Klopt</w:t>
+      </w:r>
+    </w:p>
+    <w:p>
+      <w:proofErr w:type="spellStart"/>
+      <w:r>
+        <w:t>Requirement</w:t>
+      </w:r>
+      <w:proofErr w:type="spellEnd"/>
+      <w:r>
+        <w:t xml:space="preserve"> 11;</w:t>
+      </w:r>
+    </w:p>
+    <w:p>
+      <w:r>
+        <w:t>Klopt</w:t>
+      </w:r>
+    </w:p>
+    <w:p>
+      <w:proofErr w:type="spellStart"/>
+      <w:r>
+        <w:t>Requirement</w:t>
+      </w:r>
+      <w:proofErr w:type="spellEnd"/>
+      <w:r>
+        <w:t xml:space="preserve"> 12: </w:t>
+      </w:r>
+    </w:p>
+    <w:p>
+      <w:r>
+        <w:t>Klopt</w:t>
+      </w:r>
+    </w:p>
+    <w:p>
+      <w:proofErr w:type="spellStart"/>
+      <w:r>
+        <w:t>Requirement</w:t>
+      </w:r>
+      <w:proofErr w:type="spellEnd"/>
+      <w:r>
+        <w:t xml:space="preserve"> 13;</w:t>
+      </w:r>
+    </w:p>
+    <w:p>
+      <w:r>
+        <w:t xml:space="preserve">Klopt </w:t>
+      </w:r>
+    </w:p>
+    <w:p>
+      <w:proofErr w:type="spellStart"/>
+      <w:r>
+        <w:t>Requirement</w:t>
+      </w:r>
+      <w:proofErr w:type="spellEnd"/>
+      <w:r>
+        <w:t xml:space="preserve"> 14; klopt </w:t>
+      </w:r>
+    </w:p>
+    <w:p/>
+    <w:p>
+      <w:r>
+        <w:t xml:space="preserve">Functionele </w:t>
+      </w:r>
+      <w:proofErr w:type="spellStart"/>
+      <w:r>
+        <w:t>requirements</w:t>
+      </w:r>
+      <w:proofErr w:type="spellEnd"/>
+      <w:r>
+        <w:t xml:space="preserve">: </w:t>
+      </w:r>
+    </w:p>
+    <w:p>
+      <w:proofErr w:type="spellStart"/>
+      <w:r>
+        <w:t>Requirement</w:t>
+      </w:r>
+      <w:proofErr w:type="spellEnd"/>
+      <w:r>
+        <w:t xml:space="preserve"> 1: klopt</w:t>
+      </w:r>
+    </w:p>
+    <w:p/>
+    <w:p>
+      <w:proofErr w:type="spellStart"/>
+      <w:r>
+        <w:t>Requirement</w:t>
+      </w:r>
+      <w:proofErr w:type="spellEnd"/>
+      <w:r>
+        <w:t xml:space="preserve"> 2: </w:t>
+      </w:r>
+    </w:p>
+    <w:p>
+      <w:proofErr w:type="spellStart"/>
+      <w:r>
+        <w:t>Description</w:t>
+      </w:r>
+      <w:proofErr w:type="spellEnd"/>
+      <w:r>
+        <w:t xml:space="preserve"> aanpassen naar:</w:t>
+      </w:r>
+    </w:p>
+    <w:p>
+      <w:pPr>
+        <w:rPr>
+          <w:rFonts w:ascii="Arial" w:hAnsi="Arial" w:cs="Arial"/>
+          <w:color w:val="000000"/>
+        </w:rPr>
+      </w:pPr>
+      <w:r>
+        <w:rPr>
+          <w:rFonts w:ascii="Arial" w:hAnsi="Arial" w:cs="Arial"/>
+          <w:color w:val="000000"/>
+        </w:rPr>
+        <w:t>De webapplicatie moet een trackfunctie bevatten waarmee de chauffeur te tracken is.</w:t>
+      </w:r>
+      <w:r>
+        <w:rPr>
+          <w:rFonts w:ascii="Arial" w:hAnsi="Arial" w:cs="Arial"/>
+          <w:color w:val="000000"/>
+        </w:rPr>
+        <w:t xml:space="preserve"> </w:t>
+      </w:r>
+      <w:r>
+        <w:rPr>
+          <w:rFonts w:ascii="Arial" w:hAnsi="Arial" w:cs="Arial"/>
+          <w:color w:val="000000"/>
+        </w:rPr>
+        <w:br/>
+        <w:t xml:space="preserve">Deze is pas bruikbaar wanneer de chauffeur de rit van de meerijder heeft geaccepteerd. </w:t>
+      </w:r>
+    </w:p>
+    <w:p>
+      <w:pPr>
+        <w:rPr>
+          <w:rFonts w:ascii="Arial" w:hAnsi="Arial" w:cs="Arial"/>
+          <w:color w:val="000000"/>
+          <w:lang w:val="en-GB"/>
+        </w:rPr>
+      </w:pPr>
+      <w:r>
+        <w:rPr>
+          <w:rFonts w:ascii="Arial" w:hAnsi="Arial" w:cs="Arial"/>
+          <w:color w:val="000000"/>
+          <w:lang w:val="en-GB"/>
+        </w:rPr>
+        <w:t xml:space="preserve">Requirement 3: </w:t>
+      </w:r>
+      <w:proofErr w:type="spellStart"/>
+      <w:r>
+        <w:rPr>
+          <w:rFonts w:ascii="Arial" w:hAnsi="Arial" w:cs="Arial"/>
+          <w:color w:val="000000"/>
+          <w:lang w:val="en-GB"/>
+        </w:rPr>
+        <w:t>klopt</w:t>
+      </w:r>
+      <w:proofErr w:type="spellEnd"/>
+      <w:r>
+        <w:rPr>
+          <w:rFonts w:ascii="Arial" w:hAnsi="Arial" w:cs="Arial"/>
+          <w:color w:val="000000"/>
+          <w:lang w:val="en-GB"/>
+        </w:rPr>
+        <w:t xml:space="preserve"> </w:t>
+      </w:r>
+    </w:p>
+    <w:p>
+      <w:pPr>
+        <w:rPr>
+          <w:rFonts w:ascii="Arial" w:hAnsi="Arial" w:cs="Arial"/>
+          <w:color w:val="000000"/>
+          <w:lang w:val="en-GB"/>
+        </w:rPr>
+      </w:pPr>
+      <w:r>
+        <w:rPr>
+          <w:rFonts w:ascii="Arial" w:hAnsi="Arial" w:cs="Arial"/>
+          <w:color w:val="000000"/>
+          <w:lang w:val="en-GB"/>
+        </w:rPr>
+        <w:t xml:space="preserve">Requirement 4: </w:t>
+      </w:r>
+      <w:proofErr w:type="spellStart"/>
+      <w:r>
+        <w:rPr>
+          <w:rFonts w:ascii="Arial" w:hAnsi="Arial" w:cs="Arial"/>
+          <w:color w:val="000000"/>
+          <w:lang w:val="en-GB"/>
+        </w:rPr>
+        <w:t>klopt</w:t>
+      </w:r>
+      <w:proofErr w:type="spellEnd"/>
+    </w:p>
+    <w:p>
+      <w:pPr>
+        <w:rPr>
+          <w:lang w:val="en-GB"/>
+        </w:rPr>
+      </w:pPr>
       <w:bookmarkStart w:id="0" w:name="_GoBack"/>
       <w:bookmarkEnd w:id="0"/>
+    </w:p>
+    <w:p>
+      <w:pPr>
+        <w:rPr>
+          <w:lang w:val="en-GB"/>
+        </w:rPr>
+      </w:pPr>
     </w:p>
     <w:sectPr>
       <w:pgSz w:w="11906" w:h="16838"/>
@@ -344,9 +1398,9 @@
 <file path=word/numbering.xml><?xml version="1.0" encoding="utf-8"?>
 <w:numbering xmlns:wpc="http://schemas.microsoft.com/office/word/2010/wordprocessingCanvas" xmlns:cx="http://schemas.microsoft.com/office/drawing/2014/chartex" xmlns:cx1="http://schemas.microsoft.com/office/drawing/2015/9/8/chartex" xmlns:cx2="http://schemas.microsoft.com/office/drawing/2015/10/21/chartex" xmlns:cx3="http://schemas.microsoft.com/office/drawing/2016/5/9/chartex" xmlns:cx4="http://schemas.microsoft.com/office/drawing/2016/5/10/chartex" xmlns:cx5="http://schemas.microsoft.com/office/drawing/2016/5/11/chartex" xmlns:cx6="http://schemas.microsoft.com/office/drawing/2016/5/12/chartex" xmlns:cx7="http://schemas.microsoft.com/office/drawing/2016/5/13/chartex" xmlns:cx8="http://schemas.microsoft.com/office/drawing/2016/5/14/chartex" xmlns:mc="http://schemas.openxmlformats.org/markup-compatibility/2006" xmlns:aink="http://schemas.microsoft.com/office/drawing/2016/ink" xmlns:am3d="http://schemas.microsoft.com/office/drawing/2017/model3d" xmlns:o="urn:schemas-microsoft-com:office:office" xmlns:r="http://schemas.openxmlformats.org/officeDocument/2006/relationships" xmlns:m="http://schemas.openxmlformats.org/officeDocument/2006/math" xmlns:v="urn:schemas-microsoft-com:vml" xmlns:wp14="http://schemas.microsoft.com/office/word/2010/wordprocessingDrawing" xmlns:wp="http://schemas.openxmlformats.org/drawingml/2006/wordprocessingDrawing" xmlns:w10="urn:schemas-microsoft-com:office:word" xmlns:w="http://schemas.openxmlformats.org/wordprocessingml/2006/main" xmlns:w14="http://schemas.microsoft.com/office/word/2010/wordml" xmlns:w15="http://schemas.microsoft.com/office/word/2012/wordml" xmlns:w16cid="http://schemas.microsoft.com/office/word/2016/wordml/cid" xmlns:w16se="http://schemas.microsoft.com/office/word/2015/wordml/symex" xmlns:wpg="http://schemas.microsoft.com/office/word/2010/wordprocessingGroup" xmlns:wpi="http://schemas.microsoft.com/office/word/2010/wordprocessingInk" xmlns:wne="http://schemas.microsoft.com/office/word/2006/wordml" xmlns:wps="http://schemas.microsoft.com/office/word/2010/wordprocessingShape" mc:Ignorable="w14 w15 w16se w16cid wp14">
   <w:abstractNum w:abstractNumId="0" w15:restartNumberingAfterBreak="0">
-    <w:nsid w:val="7C1A55D1"/>
+    <w:nsid w:val="32797E22"/>
     <w:multiLevelType w:val="multilevel"/>
-    <w:tmpl w:val="079C5C04"/>
+    <w:tmpl w:val="3F76E470"/>
     <w:lvl w:ilvl="0">
       <w:start w:val="1"/>
       <w:numFmt w:val="bullet"/>
@@ -492,7 +1546,159 @@
       </w:rPr>
     </w:lvl>
   </w:abstractNum>
+  <w:abstractNum w:abstractNumId="1" w15:restartNumberingAfterBreak="0">
+    <w:nsid w:val="7C1A55D1"/>
+    <w:multiLevelType w:val="multilevel"/>
+    <w:tmpl w:val="079C5C04"/>
+    <w:lvl w:ilvl="0">
+      <w:start w:val="1"/>
+      <w:numFmt w:val="bullet"/>
+      <w:lvlText w:val=""/>
+      <w:lvlJc w:val="left"/>
+      <w:pPr>
+        <w:tabs>
+          <w:tab w:val="num" w:pos="720"/>
+        </w:tabs>
+        <w:ind w:left="720" w:hanging="360"/>
+      </w:pPr>
+      <w:rPr>
+        <w:rFonts w:ascii="Symbol" w:hAnsi="Symbol" w:hint="default"/>
+        <w:sz w:val="20"/>
+      </w:rPr>
+    </w:lvl>
+    <w:lvl w:ilvl="1" w:tentative="1">
+      <w:start w:val="1"/>
+      <w:numFmt w:val="bullet"/>
+      <w:lvlText w:val="o"/>
+      <w:lvlJc w:val="left"/>
+      <w:pPr>
+        <w:tabs>
+          <w:tab w:val="num" w:pos="1440"/>
+        </w:tabs>
+        <w:ind w:left="1440" w:hanging="360"/>
+      </w:pPr>
+      <w:rPr>
+        <w:rFonts w:ascii="Courier New" w:hAnsi="Courier New" w:hint="default"/>
+        <w:sz w:val="20"/>
+      </w:rPr>
+    </w:lvl>
+    <w:lvl w:ilvl="2" w:tentative="1">
+      <w:start w:val="1"/>
+      <w:numFmt w:val="bullet"/>
+      <w:lvlText w:val=""/>
+      <w:lvlJc w:val="left"/>
+      <w:pPr>
+        <w:tabs>
+          <w:tab w:val="num" w:pos="2160"/>
+        </w:tabs>
+        <w:ind w:left="2160" w:hanging="360"/>
+      </w:pPr>
+      <w:rPr>
+        <w:rFonts w:ascii="Wingdings" w:hAnsi="Wingdings" w:hint="default"/>
+        <w:sz w:val="20"/>
+      </w:rPr>
+    </w:lvl>
+    <w:lvl w:ilvl="3" w:tentative="1">
+      <w:start w:val="1"/>
+      <w:numFmt w:val="bullet"/>
+      <w:lvlText w:val=""/>
+      <w:lvlJc w:val="left"/>
+      <w:pPr>
+        <w:tabs>
+          <w:tab w:val="num" w:pos="2880"/>
+        </w:tabs>
+        <w:ind w:left="2880" w:hanging="360"/>
+      </w:pPr>
+      <w:rPr>
+        <w:rFonts w:ascii="Wingdings" w:hAnsi="Wingdings" w:hint="default"/>
+        <w:sz w:val="20"/>
+      </w:rPr>
+    </w:lvl>
+    <w:lvl w:ilvl="4" w:tentative="1">
+      <w:start w:val="1"/>
+      <w:numFmt w:val="bullet"/>
+      <w:lvlText w:val=""/>
+      <w:lvlJc w:val="left"/>
+      <w:pPr>
+        <w:tabs>
+          <w:tab w:val="num" w:pos="3600"/>
+        </w:tabs>
+        <w:ind w:left="3600" w:hanging="360"/>
+      </w:pPr>
+      <w:rPr>
+        <w:rFonts w:ascii="Wingdings" w:hAnsi="Wingdings" w:hint="default"/>
+        <w:sz w:val="20"/>
+      </w:rPr>
+    </w:lvl>
+    <w:lvl w:ilvl="5" w:tentative="1">
+      <w:start w:val="1"/>
+      <w:numFmt w:val="bullet"/>
+      <w:lvlText w:val=""/>
+      <w:lvlJc w:val="left"/>
+      <w:pPr>
+        <w:tabs>
+          <w:tab w:val="num" w:pos="4320"/>
+        </w:tabs>
+        <w:ind w:left="4320" w:hanging="360"/>
+      </w:pPr>
+      <w:rPr>
+        <w:rFonts w:ascii="Wingdings" w:hAnsi="Wingdings" w:hint="default"/>
+        <w:sz w:val="20"/>
+      </w:rPr>
+    </w:lvl>
+    <w:lvl w:ilvl="6" w:tentative="1">
+      <w:start w:val="1"/>
+      <w:numFmt w:val="bullet"/>
+      <w:lvlText w:val=""/>
+      <w:lvlJc w:val="left"/>
+      <w:pPr>
+        <w:tabs>
+          <w:tab w:val="num" w:pos="5040"/>
+        </w:tabs>
+        <w:ind w:left="5040" w:hanging="360"/>
+      </w:pPr>
+      <w:rPr>
+        <w:rFonts w:ascii="Wingdings" w:hAnsi="Wingdings" w:hint="default"/>
+        <w:sz w:val="20"/>
+      </w:rPr>
+    </w:lvl>
+    <w:lvl w:ilvl="7" w:tentative="1">
+      <w:start w:val="1"/>
+      <w:numFmt w:val="bullet"/>
+      <w:lvlText w:val=""/>
+      <w:lvlJc w:val="left"/>
+      <w:pPr>
+        <w:tabs>
+          <w:tab w:val="num" w:pos="5760"/>
+        </w:tabs>
+        <w:ind w:left="5760" w:hanging="360"/>
+      </w:pPr>
+      <w:rPr>
+        <w:rFonts w:ascii="Wingdings" w:hAnsi="Wingdings" w:hint="default"/>
+        <w:sz w:val="20"/>
+      </w:rPr>
+    </w:lvl>
+    <w:lvl w:ilvl="8" w:tentative="1">
+      <w:start w:val="1"/>
+      <w:numFmt w:val="bullet"/>
+      <w:lvlText w:val=""/>
+      <w:lvlJc w:val="left"/>
+      <w:pPr>
+        <w:tabs>
+          <w:tab w:val="num" w:pos="6480"/>
+        </w:tabs>
+        <w:ind w:left="6480" w:hanging="360"/>
+      </w:pPr>
+      <w:rPr>
+        <w:rFonts w:ascii="Wingdings" w:hAnsi="Wingdings" w:hint="default"/>
+        <w:sz w:val="20"/>
+      </w:rPr>
+    </w:lvl>
+  </w:abstractNum>
   <w:num w:numId="1">
+    <w:abstractNumId w:val="1"/>
+  </w:num>
+  <w:num w:numId="2">
     <w:abstractNumId w:val="0"/>
   </w:num>
 </w:numbering>

</xml_diff>